<commit_message>
update file with descriptions
</commit_message>
<xml_diff>
--- a/LR1/МДиСУБД_Тимошевич_ЛР1.docx
+++ b/LR1/МДиСУБД_Тимошевич_ЛР1.docx
@@ -244,7 +244,7 @@
           <w:szCs w:val="26"/>
           <w:rtl w:val="0"/>
         </w:rPr>
-        <w:t xml:space="preserve">Таблица Employee связана с таблицей Position (many-to-many), связь many-to-many с таблицей Action через таблицу Log</w:t>
+        <w:t xml:space="preserve">Cвязь many-to-many с таблицей Action через таблицу Log</w:t>
       </w:r>
     </w:p>
     <w:p>
@@ -2222,7 +2222,7 @@
           <w:szCs w:val="26"/>
           <w:rtl w:val="0"/>
         </w:rPr>
-        <w:t xml:space="preserve">Таблица Position связана с таблицей Employee (many-to-many).</w:t>
+        <w:t xml:space="preserve">Таблица Position связана с таблицей Employee (one-to-many).</w:t>
       </w:r>
     </w:p>
     <w:p>

</xml_diff>